<commit_message>
Updates to word files
</commit_message>
<xml_diff>
--- a/Description of Project Goals.docx
+++ b/Description of Project Goals.docx
@@ -22,7 +22,15 @@
         </w:numPr>
       </w:pPr>
       <w:r>
-        <w:t>Design a sensing strategy and mechanism that fulfills the previously described requirements.</w:t>
+        <w:t xml:space="preserve">Design a sensing strategy and mechanism that fulfills the previously described </w:t>
+      </w:r>
+      <w:r>
+        <w:t xml:space="preserve">design </w:t>
+      </w:r>
+      <w:bookmarkStart w:id="0" w:name="_GoBack"/>
+      <w:bookmarkEnd w:id="0"/>
+      <w:r>
+        <w:t>requirements.</w:t>
       </w:r>
     </w:p>
     <w:p>
@@ -68,8 +76,6 @@
       <w:r>
         <w:t>The fulfillment of these goals is described in the following sections.</w:t>
       </w:r>
-      <w:bookmarkStart w:id="0" w:name="_GoBack"/>
-      <w:bookmarkEnd w:id="0"/>
     </w:p>
     <w:sectPr>
       <w:pgSz w:w="12240" w:h="15840"/>

</xml_diff>